<commit_message>
Ulbi: redux playlist done
</commit_message>
<xml_diff>
--- a/notes/UlbiReduxPlaylist.docx
+++ b/notes/UlbiReduxPlaylist.docx
@@ -1386,22 +1386,6 @@
         </w:rPr>
         <w:t xml:space="preserve"> в который оборачиваем наше приложение.</w:t>
       </w:r>
-      <w:r>
-        <w:rPr>
-          <w:rFonts w:ascii="Arial" w:hAnsi="Arial" w:cs="Arial"/>
-          <w:sz w:val="28"/>
-          <w:szCs w:val="28"/>
-        </w:rPr>
-        <w:br/>
-      </w:r>
-      <w:r>
-        <w:rPr>
-          <w:rFonts w:ascii="Arial" w:hAnsi="Arial" w:cs="Arial"/>
-          <w:sz w:val="28"/>
-          <w:szCs w:val="28"/>
-        </w:rPr>
-        <w:br/>
-      </w:r>
       <w:proofErr w:type="gramEnd"/>
       <w:r>
         <w:rPr>
@@ -1409,6 +1393,15 @@
           <w:sz w:val="28"/>
           <w:szCs w:val="28"/>
         </w:rPr>
+        <w:br/>
+      </w:r>
+      <w:r>
+        <w:rPr>
+          <w:rFonts w:ascii="Arial" w:hAnsi="Arial" w:cs="Arial"/>
+          <w:sz w:val="28"/>
+          <w:szCs w:val="28"/>
+        </w:rPr>
+        <w:br/>
         <w:t xml:space="preserve">Теперь для изменения состояния нужен </w:t>
       </w:r>
       <w:r>
@@ -3005,16 +2998,23 @@
         </w:rPr>
         <w:br/>
       </w:r>
-      <w:bookmarkStart w:id="0" w:name="_GoBack"/>
-      <w:bookmarkEnd w:id="0"/>
-      <w:r>
-        <w:rPr>
-          <w:rFonts w:ascii="Arial" w:hAnsi="Arial" w:cs="Arial"/>
-          <w:sz w:val="28"/>
-          <w:szCs w:val="28"/>
-          <w:lang w:val="en-US"/>
-        </w:rPr>
-        <w:br w:type="column"/>
+      <w:r>
+        <w:rPr>
+          <w:rFonts w:ascii="Arial" w:hAnsi="Arial" w:cs="Arial"/>
+          <w:sz w:val="28"/>
+          <w:szCs w:val="28"/>
+          <w:lang w:val="en-US"/>
+        </w:rPr>
+        <w:br/>
+      </w:r>
+      <w:r>
+        <w:rPr>
+          <w:rFonts w:ascii="Arial" w:hAnsi="Arial" w:cs="Arial"/>
+          <w:sz w:val="28"/>
+          <w:szCs w:val="28"/>
+          <w:lang w:val="en-US"/>
+        </w:rPr>
+        <w:br/>
       </w:r>
       <w:proofErr w:type="gramStart"/>
       <w:r>
@@ -3024,7 +3024,6 @@
           <w:szCs w:val="28"/>
           <w:lang w:val="en-US"/>
         </w:rPr>
-        <w:lastRenderedPageBreak/>
         <w:t xml:space="preserve">Store </w:t>
       </w:r>
       <w:r>
@@ -3060,7 +3059,7 @@
           <w:lang w:eastAsia="ru-RU"/>
         </w:rPr>
         <w:drawing>
-          <wp:inline distT="0" distB="0" distL="0" distR="0" wp14:anchorId="7E0E8697" wp14:editId="6AFCDE0F">
+          <wp:inline distT="0" distB="0" distL="0" distR="0" wp14:anchorId="5CC78BF4" wp14:editId="6E50FC5C">
             <wp:extent cx="3913094" cy="2206147"/>
             <wp:effectExtent l="0" t="0" r="0" b="3810"/>
             <wp:docPr id="11" name="Рисунок 11"/>
@@ -3100,26 +3099,1155 @@
           <w:rFonts w:ascii="Arial" w:hAnsi="Arial" w:cs="Arial"/>
           <w:sz w:val="28"/>
           <w:szCs w:val="28"/>
-        </w:rPr>
-        <w:br/>
-      </w:r>
-      <w:r>
-        <w:rPr>
-          <w:rFonts w:ascii="Arial" w:hAnsi="Arial" w:cs="Arial"/>
-          <w:sz w:val="28"/>
-          <w:szCs w:val="28"/>
-        </w:rPr>
-        <w:br/>
-      </w:r>
-    </w:p>
-    <w:p>
-      <w:pPr>
-        <w:rPr>
-          <w:rFonts w:ascii="Arial" w:hAnsi="Arial" w:cs="Arial"/>
-          <w:sz w:val="28"/>
-          <w:szCs w:val="28"/>
-        </w:rPr>
-      </w:pPr>
+          <w:lang w:val="en-US"/>
+        </w:rPr>
+        <w:br/>
+      </w:r>
+      <w:r>
+        <w:rPr>
+          <w:rFonts w:ascii="Arial" w:hAnsi="Arial" w:cs="Arial"/>
+          <w:sz w:val="28"/>
+          <w:szCs w:val="28"/>
+          <w:lang w:val="en-US"/>
+        </w:rPr>
+        <w:br/>
+      </w:r>
+      <w:proofErr w:type="gramStart"/>
+      <w:r>
+        <w:rPr>
+          <w:rFonts w:ascii="Arial" w:hAnsi="Arial" w:cs="Arial"/>
+          <w:b/>
+          <w:sz w:val="28"/>
+          <w:szCs w:val="28"/>
+          <w:lang w:val="en-US"/>
+        </w:rPr>
+        <w:t>4) React</w:t>
+      </w:r>
+      <w:proofErr w:type="gramEnd"/>
+      <w:r>
+        <w:rPr>
+          <w:rFonts w:ascii="Arial" w:hAnsi="Arial" w:cs="Arial"/>
+          <w:b/>
+          <w:sz w:val="28"/>
+          <w:szCs w:val="28"/>
+          <w:lang w:val="en-US"/>
+        </w:rPr>
+        <w:t xml:space="preserve"> и </w:t>
+      </w:r>
+      <w:proofErr w:type="spellStart"/>
+      <w:r>
+        <w:rPr>
+          <w:rFonts w:ascii="Arial" w:hAnsi="Arial" w:cs="Arial"/>
+          <w:b/>
+          <w:sz w:val="28"/>
+          <w:szCs w:val="28"/>
+          <w:lang w:val="en-US"/>
+        </w:rPr>
+        <w:t>Redux.Action</w:t>
+      </w:r>
+      <w:proofErr w:type="spellEnd"/>
+      <w:r>
+        <w:rPr>
+          <w:rFonts w:ascii="Arial" w:hAnsi="Arial" w:cs="Arial"/>
+          <w:b/>
+          <w:sz w:val="28"/>
+          <w:szCs w:val="28"/>
+          <w:lang w:val="en-US"/>
+        </w:rPr>
+        <w:t xml:space="preserve"> creators. </w:t>
+      </w:r>
+      <w:proofErr w:type="spellStart"/>
+      <w:proofErr w:type="gramStart"/>
+      <w:r>
+        <w:rPr>
+          <w:rFonts w:ascii="Arial" w:hAnsi="Arial" w:cs="Arial"/>
+          <w:b/>
+          <w:sz w:val="28"/>
+          <w:szCs w:val="28"/>
+          <w:lang w:val="en-US"/>
+        </w:rPr>
+        <w:t>Работа</w:t>
+      </w:r>
+      <w:proofErr w:type="spellEnd"/>
+      <w:r>
+        <w:rPr>
+          <w:rFonts w:ascii="Arial" w:hAnsi="Arial" w:cs="Arial"/>
+          <w:b/>
+          <w:sz w:val="28"/>
+          <w:szCs w:val="28"/>
+          <w:lang w:val="en-US"/>
+        </w:rPr>
+        <w:t xml:space="preserve"> с </w:t>
+      </w:r>
+      <w:proofErr w:type="spellStart"/>
+      <w:r>
+        <w:rPr>
+          <w:rFonts w:ascii="Arial" w:hAnsi="Arial" w:cs="Arial"/>
+          <w:b/>
+          <w:sz w:val="28"/>
+          <w:szCs w:val="28"/>
+          <w:lang w:val="en-US"/>
+        </w:rPr>
+        <w:t>массивами</w:t>
+      </w:r>
+      <w:proofErr w:type="spellEnd"/>
+      <w:r>
+        <w:rPr>
+          <w:rFonts w:ascii="Arial" w:hAnsi="Arial" w:cs="Arial"/>
+          <w:b/>
+          <w:sz w:val="28"/>
+          <w:szCs w:val="28"/>
+          <w:lang w:val="en-US"/>
+        </w:rPr>
+        <w:t>.</w:t>
+      </w:r>
+      <w:proofErr w:type="gramEnd"/>
+      <w:r>
+        <w:rPr>
+          <w:rFonts w:ascii="Arial" w:hAnsi="Arial" w:cs="Arial"/>
+          <w:b/>
+          <w:sz w:val="28"/>
+          <w:szCs w:val="28"/>
+          <w:lang w:val="en-US"/>
+        </w:rPr>
+        <w:t xml:space="preserve"> </w:t>
+      </w:r>
+      <w:proofErr w:type="spellStart"/>
+      <w:proofErr w:type="gramStart"/>
+      <w:r>
+        <w:rPr>
+          <w:rFonts w:ascii="Arial" w:hAnsi="Arial" w:cs="Arial"/>
+          <w:b/>
+          <w:sz w:val="28"/>
+          <w:szCs w:val="28"/>
+          <w:lang w:val="en-US"/>
+        </w:rPr>
+        <w:t>Рефакторинг</w:t>
+      </w:r>
+      <w:proofErr w:type="spellEnd"/>
+      <w:r>
+        <w:rPr>
+          <w:rFonts w:ascii="Arial" w:hAnsi="Arial" w:cs="Arial"/>
+          <w:b/>
+          <w:sz w:val="28"/>
+          <w:szCs w:val="28"/>
+          <w:lang w:val="en-US"/>
+        </w:rPr>
+        <w:t>.</w:t>
+      </w:r>
+      <w:proofErr w:type="gramEnd"/>
+      <w:r>
+        <w:rPr>
+          <w:rFonts w:ascii="Arial" w:hAnsi="Arial" w:cs="Arial"/>
+          <w:sz w:val="28"/>
+          <w:szCs w:val="28"/>
+          <w:lang w:val="en-US"/>
+        </w:rPr>
+        <w:br/>
+      </w:r>
+      <w:r>
+        <w:rPr>
+          <w:rFonts w:ascii="Arial" w:hAnsi="Arial" w:cs="Arial"/>
+          <w:sz w:val="28"/>
+          <w:szCs w:val="28"/>
+          <w:lang w:val="en-US"/>
+        </w:rPr>
+        <w:br/>
+      </w:r>
+      <w:r>
+        <w:rPr>
+          <w:rFonts w:ascii="Arial" w:hAnsi="Arial" w:cs="Arial"/>
+          <w:sz w:val="28"/>
+          <w:szCs w:val="28"/>
+        </w:rPr>
+        <w:t xml:space="preserve">Получаем массив </w:t>
+      </w:r>
+      <w:r>
+        <w:rPr>
+          <w:rFonts w:ascii="Arial" w:hAnsi="Arial" w:cs="Arial"/>
+          <w:sz w:val="28"/>
+          <w:szCs w:val="28"/>
+          <w:lang w:val="en-US"/>
+        </w:rPr>
+        <w:t>customers</w:t>
+      </w:r>
+      <w:r>
+        <w:rPr>
+          <w:rFonts w:ascii="Arial" w:hAnsi="Arial" w:cs="Arial"/>
+          <w:sz w:val="28"/>
+          <w:szCs w:val="28"/>
+        </w:rPr>
+        <w:t xml:space="preserve"> с помощью </w:t>
+      </w:r>
+      <w:proofErr w:type="spellStart"/>
+      <w:r>
+        <w:rPr>
+          <w:rFonts w:ascii="Arial" w:hAnsi="Arial" w:cs="Arial"/>
+          <w:sz w:val="28"/>
+          <w:szCs w:val="28"/>
+          <w:lang w:val="en-US"/>
+        </w:rPr>
+        <w:t>useSelector</w:t>
+      </w:r>
+      <w:proofErr w:type="spellEnd"/>
+      <w:r>
+        <w:rPr>
+          <w:rFonts w:ascii="Arial" w:hAnsi="Arial" w:cs="Arial"/>
+          <w:sz w:val="28"/>
+          <w:szCs w:val="28"/>
+          <w:lang w:val="en-US"/>
+        </w:rPr>
+        <w:t>.</w:t>
+      </w:r>
+      <w:r>
+        <w:rPr>
+          <w:rFonts w:ascii="Arial" w:hAnsi="Arial" w:cs="Arial"/>
+          <w:sz w:val="28"/>
+          <w:szCs w:val="28"/>
+          <w:lang w:val="en-US"/>
+        </w:rPr>
+        <w:br/>
+      </w:r>
+      <w:r>
+        <w:rPr>
+          <w:noProof/>
+          <w:lang w:eastAsia="ru-RU"/>
+        </w:rPr>
+        <w:drawing>
+          <wp:inline distT="0" distB="0" distL="0" distR="0" wp14:anchorId="33EE44C4" wp14:editId="56D0EA0B">
+            <wp:extent cx="5940425" cy="365420"/>
+            <wp:effectExtent l="0" t="0" r="3175" b="0"/>
+            <wp:docPr id="13" name="Рисунок 13"/>
+            <wp:cNvGraphicFramePr>
+              <a:graphicFrameLocks xmlns:a="http://schemas.openxmlformats.org/drawingml/2006/main" noChangeAspect="1"/>
+            </wp:cNvGraphicFramePr>
+            <a:graphic xmlns:a="http://schemas.openxmlformats.org/drawingml/2006/main">
+              <a:graphicData uri="http://schemas.openxmlformats.org/drawingml/2006/picture">
+                <pic:pic xmlns:pic="http://schemas.openxmlformats.org/drawingml/2006/picture">
+                  <pic:nvPicPr>
+                    <pic:cNvPr id="0" name=""/>
+                    <pic:cNvPicPr/>
+                  </pic:nvPicPr>
+                  <pic:blipFill>
+                    <a:blip r:embed="rId21"/>
+                    <a:stretch>
+                      <a:fillRect/>
+                    </a:stretch>
+                  </pic:blipFill>
+                  <pic:spPr>
+                    <a:xfrm>
+                      <a:off x="0" y="0"/>
+                      <a:ext cx="5940425" cy="365420"/>
+                    </a:xfrm>
+                    <a:prstGeom prst="rect">
+                      <a:avLst/>
+                    </a:prstGeom>
+                  </pic:spPr>
+                </pic:pic>
+              </a:graphicData>
+            </a:graphic>
+          </wp:inline>
+        </w:drawing>
+      </w:r>
+      <w:r>
+        <w:rPr>
+          <w:rFonts w:ascii="Arial" w:hAnsi="Arial" w:cs="Arial"/>
+          <w:sz w:val="28"/>
+          <w:szCs w:val="28"/>
+          <w:lang w:val="en-US"/>
+        </w:rPr>
+        <w:br/>
+      </w:r>
+      <w:proofErr w:type="spellStart"/>
+      <w:proofErr w:type="gramStart"/>
+      <w:r>
+        <w:rPr>
+          <w:rFonts w:ascii="Arial" w:hAnsi="Arial" w:cs="Arial"/>
+          <w:sz w:val="28"/>
+          <w:szCs w:val="28"/>
+          <w:lang w:val="en-US"/>
+        </w:rPr>
+        <w:t>Доделываем</w:t>
+      </w:r>
+      <w:proofErr w:type="spellEnd"/>
+      <w:r>
+        <w:rPr>
+          <w:rFonts w:ascii="Arial" w:hAnsi="Arial" w:cs="Arial"/>
+          <w:sz w:val="28"/>
+          <w:szCs w:val="28"/>
+          <w:lang w:val="en-US"/>
+        </w:rPr>
+        <w:t xml:space="preserve"> </w:t>
+      </w:r>
+      <w:proofErr w:type="spellStart"/>
+      <w:r>
+        <w:rPr>
+          <w:rFonts w:ascii="Arial" w:hAnsi="Arial" w:cs="Arial"/>
+          <w:sz w:val="28"/>
+          <w:szCs w:val="28"/>
+          <w:lang w:val="en-US"/>
+        </w:rPr>
+        <w:t>логику</w:t>
+      </w:r>
+      <w:proofErr w:type="spellEnd"/>
+      <w:r>
+        <w:rPr>
+          <w:rFonts w:ascii="Arial" w:hAnsi="Arial" w:cs="Arial"/>
+          <w:sz w:val="28"/>
+          <w:szCs w:val="28"/>
+          <w:lang w:val="en-US"/>
+        </w:rPr>
+        <w:t xml:space="preserve"> </w:t>
+      </w:r>
+      <w:proofErr w:type="spellStart"/>
+      <w:r>
+        <w:rPr>
+          <w:rFonts w:ascii="Arial" w:hAnsi="Arial" w:cs="Arial"/>
+          <w:sz w:val="28"/>
+          <w:szCs w:val="28"/>
+          <w:lang w:val="en-US"/>
+        </w:rPr>
+        <w:t>customerReducer</w:t>
+      </w:r>
+      <w:proofErr w:type="spellEnd"/>
+      <w:r>
+        <w:rPr>
+          <w:rFonts w:ascii="Arial" w:hAnsi="Arial" w:cs="Arial"/>
+          <w:sz w:val="28"/>
+          <w:szCs w:val="28"/>
+          <w:lang w:val="en-US"/>
+        </w:rPr>
+        <w:t>.</w:t>
+      </w:r>
+      <w:proofErr w:type="gramEnd"/>
+      <w:r>
+        <w:rPr>
+          <w:rFonts w:ascii="Arial" w:hAnsi="Arial" w:cs="Arial"/>
+          <w:sz w:val="28"/>
+          <w:szCs w:val="28"/>
+          <w:lang w:val="en-US"/>
+        </w:rPr>
+        <w:br/>
+      </w:r>
+      <w:r>
+        <w:rPr>
+          <w:rFonts w:ascii="Arial" w:hAnsi="Arial" w:cs="Arial"/>
+          <w:sz w:val="28"/>
+          <w:szCs w:val="28"/>
+          <w:lang w:val="en-US"/>
+        </w:rPr>
+        <w:br/>
+      </w:r>
+      <w:r>
+        <w:rPr>
+          <w:rFonts w:ascii="Arial" w:hAnsi="Arial" w:cs="Arial"/>
+          <w:sz w:val="28"/>
+          <w:szCs w:val="28"/>
+        </w:rPr>
+        <w:t>Создаем функцию для добавления клиента.</w:t>
+      </w:r>
+      <w:r>
+        <w:rPr>
+          <w:rFonts w:ascii="Arial" w:hAnsi="Arial" w:cs="Arial"/>
+          <w:sz w:val="28"/>
+          <w:szCs w:val="28"/>
+        </w:rPr>
+        <w:br/>
+      </w:r>
+      <w:r>
+        <w:rPr>
+          <w:noProof/>
+          <w:lang w:eastAsia="ru-RU"/>
+        </w:rPr>
+        <w:drawing>
+          <wp:inline distT="0" distB="0" distL="0" distR="0" wp14:anchorId="27AF95D8" wp14:editId="16143DE3">
+            <wp:extent cx="5940425" cy="1859563"/>
+            <wp:effectExtent l="0" t="0" r="3175" b="7620"/>
+            <wp:docPr id="20" name="Рисунок 20"/>
+            <wp:cNvGraphicFramePr>
+              <a:graphicFrameLocks xmlns:a="http://schemas.openxmlformats.org/drawingml/2006/main" noChangeAspect="1"/>
+            </wp:cNvGraphicFramePr>
+            <a:graphic xmlns:a="http://schemas.openxmlformats.org/drawingml/2006/main">
+              <a:graphicData uri="http://schemas.openxmlformats.org/drawingml/2006/picture">
+                <pic:pic xmlns:pic="http://schemas.openxmlformats.org/drawingml/2006/picture">
+                  <pic:nvPicPr>
+                    <pic:cNvPr id="0" name=""/>
+                    <pic:cNvPicPr/>
+                  </pic:nvPicPr>
+                  <pic:blipFill>
+                    <a:blip r:embed="rId22"/>
+                    <a:stretch>
+                      <a:fillRect/>
+                    </a:stretch>
+                  </pic:blipFill>
+                  <pic:spPr>
+                    <a:xfrm>
+                      <a:off x="0" y="0"/>
+                      <a:ext cx="5940425" cy="1859563"/>
+                    </a:xfrm>
+                    <a:prstGeom prst="rect">
+                      <a:avLst/>
+                    </a:prstGeom>
+                  </pic:spPr>
+                </pic:pic>
+              </a:graphicData>
+            </a:graphic>
+          </wp:inline>
+        </w:drawing>
+      </w:r>
+      <w:r>
+        <w:rPr>
+          <w:rFonts w:ascii="Arial" w:hAnsi="Arial" w:cs="Arial"/>
+          <w:sz w:val="28"/>
+          <w:szCs w:val="28"/>
+        </w:rPr>
+        <w:br/>
+      </w:r>
+      <w:r>
+        <w:rPr>
+          <w:rFonts w:ascii="Arial" w:hAnsi="Arial" w:cs="Arial"/>
+          <w:sz w:val="28"/>
+          <w:szCs w:val="28"/>
+        </w:rPr>
+        <w:lastRenderedPageBreak/>
+        <w:br/>
+      </w:r>
+      <w:r>
+        <w:rPr>
+          <w:noProof/>
+          <w:lang w:eastAsia="ru-RU"/>
+        </w:rPr>
+        <w:drawing>
+          <wp:inline distT="0" distB="0" distL="0" distR="0" wp14:anchorId="2196ECB5" wp14:editId="36039AEB">
+            <wp:extent cx="2990850" cy="1543050"/>
+            <wp:effectExtent l="0" t="0" r="0" b="0"/>
+            <wp:docPr id="19" name="Рисунок 19"/>
+            <wp:cNvGraphicFramePr>
+              <a:graphicFrameLocks xmlns:a="http://schemas.openxmlformats.org/drawingml/2006/main" noChangeAspect="1"/>
+            </wp:cNvGraphicFramePr>
+            <a:graphic xmlns:a="http://schemas.openxmlformats.org/drawingml/2006/main">
+              <a:graphicData uri="http://schemas.openxmlformats.org/drawingml/2006/picture">
+                <pic:pic xmlns:pic="http://schemas.openxmlformats.org/drawingml/2006/picture">
+                  <pic:nvPicPr>
+                    <pic:cNvPr id="0" name=""/>
+                    <pic:cNvPicPr/>
+                  </pic:nvPicPr>
+                  <pic:blipFill>
+                    <a:blip r:embed="rId23"/>
+                    <a:stretch>
+                      <a:fillRect/>
+                    </a:stretch>
+                  </pic:blipFill>
+                  <pic:spPr>
+                    <a:xfrm>
+                      <a:off x="0" y="0"/>
+                      <a:ext cx="2990850" cy="1543050"/>
+                    </a:xfrm>
+                    <a:prstGeom prst="rect">
+                      <a:avLst/>
+                    </a:prstGeom>
+                  </pic:spPr>
+                </pic:pic>
+              </a:graphicData>
+            </a:graphic>
+          </wp:inline>
+        </w:drawing>
+      </w:r>
+      <w:r>
+        <w:rPr>
+          <w:rFonts w:ascii="Arial" w:hAnsi="Arial" w:cs="Arial"/>
+          <w:sz w:val="28"/>
+          <w:szCs w:val="28"/>
+        </w:rPr>
+        <w:br/>
+      </w:r>
+      <w:r>
+        <w:rPr>
+          <w:rFonts w:ascii="Arial" w:hAnsi="Arial" w:cs="Arial"/>
+          <w:sz w:val="28"/>
+          <w:szCs w:val="28"/>
+        </w:rPr>
+        <w:br/>
+      </w:r>
+      <w:r>
+        <w:rPr>
+          <w:rFonts w:ascii="Arial" w:hAnsi="Arial" w:cs="Arial"/>
+          <w:sz w:val="28"/>
+          <w:szCs w:val="28"/>
+        </w:rPr>
+        <w:br/>
+        <w:t xml:space="preserve">Хорошая практика – вынесение названий </w:t>
+      </w:r>
+      <w:r>
+        <w:rPr>
+          <w:rFonts w:ascii="Arial" w:hAnsi="Arial" w:cs="Arial"/>
+          <w:sz w:val="28"/>
+          <w:szCs w:val="28"/>
+          <w:lang w:val="en-US"/>
+        </w:rPr>
+        <w:t>Action’s</w:t>
+      </w:r>
+      <w:r>
+        <w:rPr>
+          <w:rFonts w:ascii="Arial" w:hAnsi="Arial" w:cs="Arial"/>
+          <w:sz w:val="28"/>
+          <w:szCs w:val="28"/>
+        </w:rPr>
+        <w:t xml:space="preserve"> в отдельные константы.</w:t>
+      </w:r>
+      <w:r>
+        <w:rPr>
+          <w:rFonts w:ascii="Arial" w:hAnsi="Arial" w:cs="Arial"/>
+          <w:sz w:val="28"/>
+          <w:szCs w:val="28"/>
+        </w:rPr>
+        <w:br/>
+      </w:r>
+      <w:r>
+        <w:rPr>
+          <w:rFonts w:ascii="Arial" w:hAnsi="Arial" w:cs="Arial"/>
+          <w:sz w:val="28"/>
+          <w:szCs w:val="28"/>
+        </w:rPr>
+        <w:br/>
+      </w:r>
+      <w:r>
+        <w:rPr>
+          <w:rFonts w:ascii="Arial" w:hAnsi="Arial" w:cs="Arial"/>
+          <w:sz w:val="28"/>
+          <w:szCs w:val="28"/>
+        </w:rPr>
+        <w:br/>
+        <w:t xml:space="preserve">Создадим функцию </w:t>
+      </w:r>
+      <w:proofErr w:type="spellStart"/>
+      <w:r>
+        <w:rPr>
+          <w:rFonts w:ascii="Arial" w:hAnsi="Arial" w:cs="Arial"/>
+          <w:sz w:val="28"/>
+          <w:szCs w:val="28"/>
+          <w:lang w:val="en-US"/>
+        </w:rPr>
+        <w:t>actionCreater</w:t>
+      </w:r>
+      <w:proofErr w:type="spellEnd"/>
+      <w:r>
+        <w:rPr>
+          <w:rFonts w:ascii="Arial" w:hAnsi="Arial" w:cs="Arial"/>
+          <w:sz w:val="28"/>
+          <w:szCs w:val="28"/>
+          <w:lang w:val="en-US"/>
+        </w:rPr>
+        <w:t xml:space="preserve">, </w:t>
+      </w:r>
+      <w:proofErr w:type="gramStart"/>
+      <w:r>
+        <w:rPr>
+          <w:rFonts w:ascii="Arial" w:hAnsi="Arial" w:cs="Arial"/>
+          <w:sz w:val="28"/>
+          <w:szCs w:val="28"/>
+        </w:rPr>
+        <w:t>возвращающая</w:t>
+      </w:r>
+      <w:proofErr w:type="gramEnd"/>
+      <w:r>
+        <w:rPr>
+          <w:rFonts w:ascii="Arial" w:hAnsi="Arial" w:cs="Arial"/>
+          <w:sz w:val="28"/>
+          <w:szCs w:val="28"/>
+        </w:rPr>
+        <w:t xml:space="preserve"> объект.</w:t>
+      </w:r>
+      <w:r>
+        <w:rPr>
+          <w:rFonts w:ascii="Arial" w:hAnsi="Arial" w:cs="Arial"/>
+          <w:sz w:val="28"/>
+          <w:szCs w:val="28"/>
+        </w:rPr>
+        <w:br/>
+      </w:r>
+      <w:r>
+        <w:rPr>
+          <w:noProof/>
+          <w:lang w:eastAsia="ru-RU"/>
+        </w:rPr>
+        <w:drawing>
+          <wp:inline distT="0" distB="0" distL="0" distR="0" wp14:anchorId="435B07EE" wp14:editId="164C1825">
+            <wp:extent cx="5940425" cy="714273"/>
+            <wp:effectExtent l="0" t="0" r="3175" b="0"/>
+            <wp:docPr id="21" name="Рисунок 21"/>
+            <wp:cNvGraphicFramePr>
+              <a:graphicFrameLocks xmlns:a="http://schemas.openxmlformats.org/drawingml/2006/main" noChangeAspect="1"/>
+            </wp:cNvGraphicFramePr>
+            <a:graphic xmlns:a="http://schemas.openxmlformats.org/drawingml/2006/main">
+              <a:graphicData uri="http://schemas.openxmlformats.org/drawingml/2006/picture">
+                <pic:pic xmlns:pic="http://schemas.openxmlformats.org/drawingml/2006/picture">
+                  <pic:nvPicPr>
+                    <pic:cNvPr id="0" name=""/>
+                    <pic:cNvPicPr/>
+                  </pic:nvPicPr>
+                  <pic:blipFill>
+                    <a:blip r:embed="rId24"/>
+                    <a:stretch>
+                      <a:fillRect/>
+                    </a:stretch>
+                  </pic:blipFill>
+                  <pic:spPr>
+                    <a:xfrm>
+                      <a:off x="0" y="0"/>
+                      <a:ext cx="5940425" cy="714273"/>
+                    </a:xfrm>
+                    <a:prstGeom prst="rect">
+                      <a:avLst/>
+                    </a:prstGeom>
+                  </pic:spPr>
+                </pic:pic>
+              </a:graphicData>
+            </a:graphic>
+          </wp:inline>
+        </w:drawing>
+      </w:r>
+      <w:r>
+        <w:rPr>
+          <w:rFonts w:ascii="Arial" w:hAnsi="Arial" w:cs="Arial"/>
+          <w:sz w:val="28"/>
+          <w:szCs w:val="28"/>
+        </w:rPr>
+        <w:br/>
+      </w:r>
+      <w:r>
+        <w:rPr>
+          <w:rFonts w:ascii="Arial" w:hAnsi="Arial" w:cs="Arial"/>
+          <w:sz w:val="28"/>
+          <w:szCs w:val="28"/>
+        </w:rPr>
+        <w:br/>
+      </w:r>
+      <w:r>
+        <w:rPr>
+          <w:rFonts w:ascii="Arial" w:hAnsi="Arial" w:cs="Arial"/>
+          <w:b/>
+          <w:sz w:val="28"/>
+          <w:szCs w:val="28"/>
+        </w:rPr>
+        <w:t xml:space="preserve">5) </w:t>
+      </w:r>
+      <w:proofErr w:type="spellStart"/>
+      <w:r>
+        <w:rPr>
+          <w:rFonts w:ascii="Arial" w:hAnsi="Arial" w:cs="Arial"/>
+          <w:b/>
+          <w:sz w:val="28"/>
+          <w:szCs w:val="28"/>
+        </w:rPr>
+        <w:t>React</w:t>
+      </w:r>
+      <w:proofErr w:type="spellEnd"/>
+      <w:r>
+        <w:rPr>
+          <w:rFonts w:ascii="Arial" w:hAnsi="Arial" w:cs="Arial"/>
+          <w:b/>
+          <w:sz w:val="28"/>
+          <w:szCs w:val="28"/>
+        </w:rPr>
+        <w:t xml:space="preserve"> и </w:t>
+      </w:r>
+      <w:proofErr w:type="spellStart"/>
+      <w:r>
+        <w:rPr>
+          <w:rFonts w:ascii="Arial" w:hAnsi="Arial" w:cs="Arial"/>
+          <w:b/>
+          <w:sz w:val="28"/>
+          <w:szCs w:val="28"/>
+        </w:rPr>
+        <w:t>Redux.Action</w:t>
+      </w:r>
+      <w:proofErr w:type="spellEnd"/>
+      <w:r>
+        <w:rPr>
+          <w:rFonts w:ascii="Arial" w:hAnsi="Arial" w:cs="Arial"/>
+          <w:b/>
+          <w:sz w:val="28"/>
+          <w:szCs w:val="28"/>
+        </w:rPr>
+        <w:t xml:space="preserve"> </w:t>
+      </w:r>
+      <w:proofErr w:type="spellStart"/>
+      <w:r>
+        <w:rPr>
+          <w:rFonts w:ascii="Arial" w:hAnsi="Arial" w:cs="Arial"/>
+          <w:b/>
+          <w:sz w:val="28"/>
+          <w:szCs w:val="28"/>
+        </w:rPr>
+        <w:t>creators</w:t>
+      </w:r>
+      <w:proofErr w:type="spellEnd"/>
+      <w:r>
+        <w:rPr>
+          <w:rFonts w:ascii="Arial" w:hAnsi="Arial" w:cs="Arial"/>
+          <w:b/>
+          <w:sz w:val="28"/>
+          <w:szCs w:val="28"/>
+        </w:rPr>
+        <w:t xml:space="preserve">. </w:t>
+      </w:r>
+      <w:proofErr w:type="spellStart"/>
+      <w:r>
+        <w:rPr>
+          <w:rFonts w:ascii="Arial" w:hAnsi="Arial" w:cs="Arial"/>
+          <w:b/>
+          <w:sz w:val="28"/>
+          <w:szCs w:val="28"/>
+        </w:rPr>
+        <w:t>Redux</w:t>
+      </w:r>
+      <w:proofErr w:type="spellEnd"/>
+      <w:r>
+        <w:rPr>
+          <w:rFonts w:ascii="Arial" w:hAnsi="Arial" w:cs="Arial"/>
+          <w:b/>
+          <w:sz w:val="28"/>
+          <w:szCs w:val="28"/>
+        </w:rPr>
+        <w:t xml:space="preserve"> </w:t>
+      </w:r>
+      <w:proofErr w:type="spellStart"/>
+      <w:r>
+        <w:rPr>
+          <w:rFonts w:ascii="Arial" w:hAnsi="Arial" w:cs="Arial"/>
+          <w:b/>
+          <w:sz w:val="28"/>
+          <w:szCs w:val="28"/>
+        </w:rPr>
+        <w:t>thunk</w:t>
+      </w:r>
+      <w:proofErr w:type="spellEnd"/>
+      <w:r>
+        <w:rPr>
+          <w:rFonts w:ascii="Arial" w:hAnsi="Arial" w:cs="Arial"/>
+          <w:b/>
+          <w:sz w:val="28"/>
+          <w:szCs w:val="28"/>
+        </w:rPr>
+        <w:t xml:space="preserve"> и асинхронные действия.</w:t>
+      </w:r>
+      <w:r>
+        <w:rPr>
+          <w:rFonts w:ascii="Arial" w:hAnsi="Arial" w:cs="Arial"/>
+          <w:b/>
+          <w:sz w:val="28"/>
+          <w:szCs w:val="28"/>
+        </w:rPr>
+        <w:br/>
+      </w:r>
+      <w:r>
+        <w:rPr>
+          <w:rFonts w:ascii="Arial" w:hAnsi="Arial" w:cs="Arial"/>
+          <w:b/>
+          <w:sz w:val="28"/>
+          <w:szCs w:val="28"/>
+        </w:rPr>
+        <w:br/>
+      </w:r>
+      <w:r>
+        <w:rPr>
+          <w:rFonts w:ascii="Arial" w:hAnsi="Arial" w:cs="Arial"/>
+          <w:sz w:val="28"/>
+          <w:szCs w:val="28"/>
+        </w:rPr>
+        <w:t xml:space="preserve">Для работы с асинхронным кодом потребуется модуль </w:t>
+      </w:r>
+      <w:proofErr w:type="spellStart"/>
+      <w:r>
+        <w:rPr>
+          <w:rFonts w:ascii="Arial" w:hAnsi="Arial" w:cs="Arial"/>
+          <w:sz w:val="28"/>
+          <w:szCs w:val="28"/>
+          <w:lang w:val="en-US"/>
+        </w:rPr>
+        <w:t>redux-thunk</w:t>
+      </w:r>
+      <w:proofErr w:type="spellEnd"/>
+      <w:r>
+        <w:rPr>
+          <w:rFonts w:ascii="Arial" w:hAnsi="Arial" w:cs="Arial"/>
+          <w:sz w:val="28"/>
+          <w:szCs w:val="28"/>
+          <w:lang w:val="en-US"/>
+        </w:rPr>
+        <w:t>.</w:t>
+      </w:r>
+      <w:r>
+        <w:rPr>
+          <w:rFonts w:ascii="Arial" w:hAnsi="Arial" w:cs="Arial"/>
+          <w:sz w:val="28"/>
+          <w:szCs w:val="28"/>
+          <w:lang w:val="en-US"/>
+        </w:rPr>
+        <w:br/>
+      </w:r>
+      <w:r>
+        <w:rPr>
+          <w:rFonts w:ascii="Arial" w:hAnsi="Arial" w:cs="Arial"/>
+          <w:sz w:val="28"/>
+          <w:szCs w:val="28"/>
+        </w:rPr>
+        <w:br/>
+        <w:t xml:space="preserve">Добавляем его в </w:t>
+      </w:r>
+      <w:proofErr w:type="spellStart"/>
+      <w:r>
+        <w:rPr>
+          <w:rFonts w:ascii="Arial" w:hAnsi="Arial" w:cs="Arial"/>
+          <w:sz w:val="28"/>
+          <w:szCs w:val="28"/>
+          <w:lang w:val="en-US"/>
+        </w:rPr>
+        <w:t>composeWithDevTools</w:t>
+      </w:r>
+      <w:proofErr w:type="spellEnd"/>
+      <w:r>
+        <w:rPr>
+          <w:rFonts w:ascii="Arial" w:hAnsi="Arial" w:cs="Arial"/>
+          <w:sz w:val="28"/>
+          <w:szCs w:val="28"/>
+        </w:rPr>
+        <w:t xml:space="preserve">, как </w:t>
+      </w:r>
+      <w:r>
+        <w:rPr>
+          <w:rFonts w:ascii="Arial" w:hAnsi="Arial" w:cs="Arial"/>
+          <w:sz w:val="28"/>
+          <w:szCs w:val="28"/>
+          <w:lang w:val="en-US"/>
+        </w:rPr>
+        <w:t>middleware.</w:t>
+      </w:r>
+      <w:r>
+        <w:rPr>
+          <w:rFonts w:ascii="Arial" w:hAnsi="Arial" w:cs="Arial"/>
+          <w:sz w:val="28"/>
+          <w:szCs w:val="28"/>
+          <w:lang w:val="en-US"/>
+        </w:rPr>
+        <w:br/>
+      </w:r>
+      <w:r>
+        <w:rPr>
+          <w:noProof/>
+          <w:lang w:eastAsia="ru-RU"/>
+        </w:rPr>
+        <w:drawing>
+          <wp:inline distT="0" distB="0" distL="0" distR="0" wp14:anchorId="0046FF63" wp14:editId="3EC0386E">
+            <wp:extent cx="5940425" cy="331080"/>
+            <wp:effectExtent l="0" t="0" r="3175" b="0"/>
+            <wp:docPr id="22" name="Рисунок 22"/>
+            <wp:cNvGraphicFramePr>
+              <a:graphicFrameLocks xmlns:a="http://schemas.openxmlformats.org/drawingml/2006/main" noChangeAspect="1"/>
+            </wp:cNvGraphicFramePr>
+            <a:graphic xmlns:a="http://schemas.openxmlformats.org/drawingml/2006/main">
+              <a:graphicData uri="http://schemas.openxmlformats.org/drawingml/2006/picture">
+                <pic:pic xmlns:pic="http://schemas.openxmlformats.org/drawingml/2006/picture">
+                  <pic:nvPicPr>
+                    <pic:cNvPr id="0" name=""/>
+                    <pic:cNvPicPr/>
+                  </pic:nvPicPr>
+                  <pic:blipFill>
+                    <a:blip r:embed="rId25"/>
+                    <a:stretch>
+                      <a:fillRect/>
+                    </a:stretch>
+                  </pic:blipFill>
+                  <pic:spPr>
+                    <a:xfrm>
+                      <a:off x="0" y="0"/>
+                      <a:ext cx="5940425" cy="331080"/>
+                    </a:xfrm>
+                    <a:prstGeom prst="rect">
+                      <a:avLst/>
+                    </a:prstGeom>
+                  </pic:spPr>
+                </pic:pic>
+              </a:graphicData>
+            </a:graphic>
+          </wp:inline>
+        </w:drawing>
+      </w:r>
+      <w:r>
+        <w:rPr>
+          <w:rFonts w:ascii="Arial" w:hAnsi="Arial" w:cs="Arial"/>
+          <w:sz w:val="28"/>
+          <w:szCs w:val="28"/>
+          <w:lang w:val="en-US"/>
+        </w:rPr>
+        <w:br/>
+      </w:r>
+      <w:r>
+        <w:rPr>
+          <w:rFonts w:ascii="Arial" w:hAnsi="Arial" w:cs="Arial"/>
+          <w:sz w:val="28"/>
+          <w:szCs w:val="28"/>
+          <w:lang w:val="en-US"/>
+        </w:rPr>
+        <w:br/>
+      </w:r>
+      <w:r>
+        <w:rPr>
+          <w:rFonts w:ascii="Arial" w:hAnsi="Arial" w:cs="Arial"/>
+          <w:sz w:val="28"/>
+          <w:szCs w:val="28"/>
+        </w:rPr>
+        <w:t>Цель – получить с сервера пользователей.</w:t>
+      </w:r>
+      <w:r>
+        <w:rPr>
+          <w:rFonts w:ascii="Arial" w:hAnsi="Arial" w:cs="Arial"/>
+          <w:sz w:val="28"/>
+          <w:szCs w:val="28"/>
+        </w:rPr>
+        <w:br/>
+      </w:r>
+      <w:r>
+        <w:rPr>
+          <w:rFonts w:ascii="Arial" w:hAnsi="Arial" w:cs="Arial"/>
+          <w:sz w:val="28"/>
+          <w:szCs w:val="28"/>
+        </w:rPr>
+        <w:br/>
+        <w:t xml:space="preserve">Введём новый </w:t>
+      </w:r>
+      <w:r>
+        <w:rPr>
+          <w:rFonts w:ascii="Arial" w:hAnsi="Arial" w:cs="Arial"/>
+          <w:sz w:val="28"/>
+          <w:szCs w:val="28"/>
+          <w:lang w:val="en-US"/>
+        </w:rPr>
+        <w:t xml:space="preserve">action </w:t>
+      </w:r>
+      <w:r>
+        <w:rPr>
+          <w:rFonts w:ascii="Arial" w:hAnsi="Arial" w:cs="Arial"/>
+          <w:sz w:val="28"/>
+          <w:szCs w:val="28"/>
+        </w:rPr>
+        <w:t xml:space="preserve">в </w:t>
+      </w:r>
+      <w:proofErr w:type="spellStart"/>
+      <w:r>
+        <w:rPr>
+          <w:rFonts w:ascii="Arial" w:hAnsi="Arial" w:cs="Arial"/>
+          <w:sz w:val="28"/>
+          <w:szCs w:val="28"/>
+          <w:lang w:val="en-US"/>
+        </w:rPr>
+        <w:t>customerReducer</w:t>
+      </w:r>
+      <w:proofErr w:type="spellEnd"/>
+      <w:r>
+        <w:rPr>
+          <w:rFonts w:ascii="Arial" w:hAnsi="Arial" w:cs="Arial"/>
+          <w:sz w:val="28"/>
+          <w:szCs w:val="28"/>
+          <w:lang w:val="en-US"/>
+        </w:rPr>
+        <w:t>.</w:t>
+      </w:r>
+      <w:r>
+        <w:rPr>
+          <w:rFonts w:ascii="Arial" w:hAnsi="Arial" w:cs="Arial"/>
+          <w:sz w:val="28"/>
+          <w:szCs w:val="28"/>
+          <w:lang w:val="en-US"/>
+        </w:rPr>
+        <w:br/>
+      </w:r>
+      <w:r>
+        <w:rPr>
+          <w:rFonts w:ascii="Arial" w:hAnsi="Arial" w:cs="Arial"/>
+          <w:sz w:val="28"/>
+          <w:szCs w:val="28"/>
+        </w:rPr>
+        <w:t xml:space="preserve">Создадим асинхронную функцию, для работы с сервером. </w:t>
+      </w:r>
+      <w:r>
+        <w:rPr>
+          <w:rFonts w:ascii="Arial" w:hAnsi="Arial" w:cs="Arial"/>
+          <w:sz w:val="28"/>
+          <w:szCs w:val="28"/>
+        </w:rPr>
+        <w:t xml:space="preserve">Она должна возвращать новую функцию, которая параметром принимает </w:t>
+      </w:r>
+      <w:r>
+        <w:rPr>
+          <w:rFonts w:ascii="Arial" w:hAnsi="Arial" w:cs="Arial"/>
+          <w:sz w:val="28"/>
+          <w:szCs w:val="28"/>
+          <w:lang w:val="en-US"/>
+        </w:rPr>
+        <w:t>dispatch.</w:t>
+      </w:r>
+      <w:r>
+        <w:rPr>
+          <w:rFonts w:ascii="Arial" w:hAnsi="Arial" w:cs="Arial"/>
+          <w:sz w:val="28"/>
+          <w:szCs w:val="28"/>
+          <w:lang w:val="en-US"/>
+        </w:rPr>
+        <w:br/>
+      </w:r>
+      <w:r>
+        <w:rPr>
+          <w:rFonts w:ascii="Arial" w:hAnsi="Arial" w:cs="Arial"/>
+          <w:sz w:val="28"/>
+          <w:szCs w:val="28"/>
+        </w:rPr>
+        <w:br/>
+      </w:r>
+      <w:r>
+        <w:rPr>
+          <w:noProof/>
+          <w:lang w:eastAsia="ru-RU"/>
+        </w:rPr>
+        <w:lastRenderedPageBreak/>
+        <w:drawing>
+          <wp:inline distT="0" distB="0" distL="0" distR="0" wp14:anchorId="6F41A808" wp14:editId="44D81B7D">
+            <wp:extent cx="5762625" cy="1971675"/>
+            <wp:effectExtent l="0" t="0" r="9525" b="9525"/>
+            <wp:docPr id="23" name="Рисунок 23"/>
+            <wp:cNvGraphicFramePr>
+              <a:graphicFrameLocks xmlns:a="http://schemas.openxmlformats.org/drawingml/2006/main" noChangeAspect="1"/>
+            </wp:cNvGraphicFramePr>
+            <a:graphic xmlns:a="http://schemas.openxmlformats.org/drawingml/2006/main">
+              <a:graphicData uri="http://schemas.openxmlformats.org/drawingml/2006/picture">
+                <pic:pic xmlns:pic="http://schemas.openxmlformats.org/drawingml/2006/picture">
+                  <pic:nvPicPr>
+                    <pic:cNvPr id="0" name=""/>
+                    <pic:cNvPicPr/>
+                  </pic:nvPicPr>
+                  <pic:blipFill>
+                    <a:blip r:embed="rId26"/>
+                    <a:stretch>
+                      <a:fillRect/>
+                    </a:stretch>
+                  </pic:blipFill>
+                  <pic:spPr>
+                    <a:xfrm>
+                      <a:off x="0" y="0"/>
+                      <a:ext cx="5762625" cy="1971675"/>
+                    </a:xfrm>
+                    <a:prstGeom prst="rect">
+                      <a:avLst/>
+                    </a:prstGeom>
+                  </pic:spPr>
+                </pic:pic>
+              </a:graphicData>
+            </a:graphic>
+          </wp:inline>
+        </w:drawing>
+      </w:r>
+      <w:r>
+        <w:rPr>
+          <w:rFonts w:ascii="Arial" w:hAnsi="Arial" w:cs="Arial"/>
+          <w:sz w:val="28"/>
+          <w:szCs w:val="28"/>
+        </w:rPr>
+        <w:br/>
+      </w:r>
+      <w:r>
+        <w:rPr>
+          <w:rFonts w:ascii="Arial" w:hAnsi="Arial" w:cs="Arial"/>
+          <w:sz w:val="28"/>
+          <w:szCs w:val="28"/>
+        </w:rPr>
+        <w:br/>
+        <w:t>Назначаем обработку через клик.</w:t>
+      </w:r>
+      <w:r>
+        <w:rPr>
+          <w:rFonts w:ascii="Arial" w:hAnsi="Arial" w:cs="Arial"/>
+          <w:sz w:val="28"/>
+          <w:szCs w:val="28"/>
+        </w:rPr>
+        <w:br/>
+      </w:r>
+      <w:r>
+        <w:rPr>
+          <w:rFonts w:ascii="Arial" w:hAnsi="Arial" w:cs="Arial"/>
+          <w:sz w:val="28"/>
+          <w:szCs w:val="28"/>
+        </w:rPr>
+        <w:br/>
+      </w:r>
+      <w:r>
+        <w:rPr>
+          <w:noProof/>
+          <w:lang w:eastAsia="ru-RU"/>
+        </w:rPr>
+        <w:drawing>
+          <wp:inline distT="0" distB="0" distL="0" distR="0" wp14:anchorId="31A3697F" wp14:editId="6512F3DE">
+            <wp:extent cx="5940425" cy="290001"/>
+            <wp:effectExtent l="0" t="0" r="0" b="0"/>
+            <wp:docPr id="24" name="Рисунок 24"/>
+            <wp:cNvGraphicFramePr>
+              <a:graphicFrameLocks xmlns:a="http://schemas.openxmlformats.org/drawingml/2006/main" noChangeAspect="1"/>
+            </wp:cNvGraphicFramePr>
+            <a:graphic xmlns:a="http://schemas.openxmlformats.org/drawingml/2006/main">
+              <a:graphicData uri="http://schemas.openxmlformats.org/drawingml/2006/picture">
+                <pic:pic xmlns:pic="http://schemas.openxmlformats.org/drawingml/2006/picture">
+                  <pic:nvPicPr>
+                    <pic:cNvPr id="0" name=""/>
+                    <pic:cNvPicPr/>
+                  </pic:nvPicPr>
+                  <pic:blipFill>
+                    <a:blip r:embed="rId27"/>
+                    <a:stretch>
+                      <a:fillRect/>
+                    </a:stretch>
+                  </pic:blipFill>
+                  <pic:spPr>
+                    <a:xfrm>
+                      <a:off x="0" y="0"/>
+                      <a:ext cx="5940425" cy="290001"/>
+                    </a:xfrm>
+                    <a:prstGeom prst="rect">
+                      <a:avLst/>
+                    </a:prstGeom>
+                  </pic:spPr>
+                </pic:pic>
+              </a:graphicData>
+            </a:graphic>
+          </wp:inline>
+        </w:drawing>
+      </w:r>
+      <w:r>
+        <w:rPr>
+          <w:rFonts w:ascii="Arial" w:hAnsi="Arial" w:cs="Arial"/>
+          <w:sz w:val="28"/>
+          <w:szCs w:val="28"/>
+        </w:rPr>
+        <w:br/>
+      </w:r>
+      <w:r>
+        <w:rPr>
+          <w:rFonts w:ascii="Arial" w:hAnsi="Arial" w:cs="Arial"/>
+          <w:sz w:val="28"/>
+          <w:szCs w:val="28"/>
+        </w:rPr>
+        <w:br/>
+      </w:r>
+      <w:bookmarkStart w:id="0" w:name="_GoBack"/>
+      <w:bookmarkEnd w:id="0"/>
+      <w:r>
+        <w:rPr>
+          <w:rFonts w:ascii="Arial" w:hAnsi="Arial" w:cs="Arial"/>
+          <w:b/>
+          <w:sz w:val="28"/>
+          <w:szCs w:val="28"/>
+        </w:rPr>
+        <w:br/>
+      </w:r>
     </w:p>
     <w:sectPr>
       <w:pgSz w:w="11906" w:h="16838"/>

</xml_diff>

<commit_message>
redux practice of theory
</commit_message>
<xml_diff>
--- a/notes/UlbiReduxPlaylist.docx
+++ b/notes/UlbiReduxPlaylist.docx
@@ -15,6 +15,7 @@
       <w:r>
         <w:rPr>
           <w:rFonts w:ascii="Arial" w:hAnsi="Arial" w:cs="Arial"/>
+          <w:b/>
           <w:sz w:val="28"/>
           <w:szCs w:val="28"/>
           <w:lang w:val="en-US"/>
@@ -25,6 +26,7 @@
       <w:r>
         <w:rPr>
           <w:rFonts w:ascii="Arial" w:hAnsi="Arial" w:cs="Arial"/>
+          <w:b/>
           <w:sz w:val="28"/>
           <w:szCs w:val="28"/>
           <w:lang w:val="en-US"/>
@@ -36,6 +38,7 @@
       <w:r>
         <w:rPr>
           <w:rFonts w:ascii="Arial" w:hAnsi="Arial" w:cs="Arial"/>
+          <w:b/>
           <w:sz w:val="28"/>
           <w:szCs w:val="28"/>
           <w:lang w:val="en-US"/>
@@ -46,6 +49,7 @@
       <w:r>
         <w:rPr>
           <w:rFonts w:ascii="Arial" w:hAnsi="Arial" w:cs="Arial"/>
+          <w:b/>
           <w:sz w:val="28"/>
           <w:szCs w:val="28"/>
           <w:lang w:val="en-US"/>
@@ -528,11 +532,20 @@
           <w:szCs w:val="28"/>
         </w:rPr>
         <w:br/>
+      </w:r>
+      <w:r>
+        <w:rPr>
+          <w:rFonts w:ascii="Arial" w:hAnsi="Arial" w:cs="Arial"/>
+          <w:b/>
+          <w:sz w:val="28"/>
+          <w:szCs w:val="28"/>
+        </w:rPr>
         <w:t>2</w:t>
       </w:r>
       <w:r>
         <w:rPr>
           <w:rFonts w:ascii="Arial" w:hAnsi="Arial" w:cs="Arial"/>
+          <w:b/>
           <w:sz w:val="28"/>
           <w:szCs w:val="28"/>
           <w:lang w:val="en-US"/>
@@ -543,6 +556,7 @@
       <w:r>
         <w:rPr>
           <w:rFonts w:ascii="Arial" w:hAnsi="Arial" w:cs="Arial"/>
+          <w:b/>
           <w:sz w:val="28"/>
           <w:szCs w:val="28"/>
           <w:lang w:val="en-US"/>
@@ -553,6 +567,7 @@
       <w:r>
         <w:rPr>
           <w:rFonts w:ascii="Arial" w:hAnsi="Arial" w:cs="Arial"/>
+          <w:b/>
           <w:sz w:val="28"/>
           <w:szCs w:val="28"/>
           <w:lang w:val="en-US"/>
@@ -563,6 +578,7 @@
       <w:r>
         <w:rPr>
           <w:rFonts w:ascii="Arial" w:hAnsi="Arial" w:cs="Arial"/>
+          <w:b/>
           <w:sz w:val="28"/>
           <w:szCs w:val="28"/>
           <w:lang w:val="en-US"/>
@@ -573,6 +589,7 @@
       <w:r>
         <w:rPr>
           <w:rFonts w:ascii="Arial" w:hAnsi="Arial" w:cs="Arial"/>
+          <w:b/>
           <w:sz w:val="28"/>
           <w:szCs w:val="28"/>
           <w:lang w:val="en-US"/>
@@ -583,6 +600,7 @@
       <w:r>
         <w:rPr>
           <w:rFonts w:ascii="Arial" w:hAnsi="Arial" w:cs="Arial"/>
+          <w:b/>
           <w:sz w:val="28"/>
           <w:szCs w:val="28"/>
           <w:lang w:val="en-US"/>
@@ -593,6 +611,7 @@
       <w:r>
         <w:rPr>
           <w:rFonts w:ascii="Arial" w:hAnsi="Arial" w:cs="Arial"/>
+          <w:b/>
           <w:sz w:val="28"/>
           <w:szCs w:val="28"/>
           <w:lang w:val="en-US"/>
@@ -603,6 +622,7 @@
       <w:r>
         <w:rPr>
           <w:rFonts w:ascii="Arial" w:hAnsi="Arial" w:cs="Arial"/>
+          <w:b/>
           <w:sz w:val="28"/>
           <w:szCs w:val="28"/>
           <w:lang w:val="en-US"/>
@@ -613,6 +633,7 @@
       <w:r>
         <w:rPr>
           <w:rFonts w:ascii="Arial" w:hAnsi="Arial" w:cs="Arial"/>
+          <w:b/>
           <w:sz w:val="28"/>
           <w:szCs w:val="28"/>
           <w:lang w:val="en-US"/>
@@ -623,6 +644,7 @@
       <w:r>
         <w:rPr>
           <w:rFonts w:ascii="Arial" w:hAnsi="Arial" w:cs="Arial"/>
+          <w:b/>
           <w:sz w:val="28"/>
           <w:szCs w:val="28"/>
           <w:lang w:val="en-US"/>
@@ -1811,7 +1833,17 @@
           <w:sz w:val="28"/>
           <w:szCs w:val="28"/>
         </w:rPr>
-        <w:t xml:space="preserve">не будет хватать. Что делать если </w:t>
+        <w:t>не будет хватать. Чт</w:t>
+      </w:r>
+      <w:bookmarkStart w:id="0" w:name="_GoBack"/>
+      <w:bookmarkEnd w:id="0"/>
+      <w:r>
+        <w:rPr>
+          <w:rFonts w:ascii="Arial" w:hAnsi="Arial" w:cs="Arial"/>
+          <w:sz w:val="28"/>
+          <w:szCs w:val="28"/>
+        </w:rPr>
+        <w:t xml:space="preserve">о делать если </w:t>
       </w:r>
       <w:r>
         <w:rPr>
@@ -4237,8 +4269,6 @@
         </w:rPr>
         <w:br/>
       </w:r>
-      <w:bookmarkStart w:id="0" w:name="_GoBack"/>
-      <w:bookmarkEnd w:id="0"/>
       <w:r>
         <w:rPr>
           <w:rFonts w:ascii="Arial" w:hAnsi="Arial" w:cs="Arial"/>

</xml_diff>